<commit_message>
2 days before defence
</commit_message>
<xml_diff>
--- a/Доклад.docx
+++ b/Доклад.docx
@@ -472,6 +472,183 @@
       </w:r>
     </w:p>
     <w:p>
+      <w:r>
+        <w:tab/>
+        <w:t>П</w:t>
+      </w:r>
+      <w:r>
+        <w:t>роцесс распознавания текста может быть реализован при помощи четырёх основных методов:</w:t>
+      </w:r>
+    </w:p>
+    <w:p>
+      <w:pPr>
+        <w:pStyle w:val="a5"/>
+        <w:numPr>
+          <w:ilvl w:val="0"/>
+          <w:numId w:val="8"/>
+        </w:numPr>
+        <w:ind w:left="0" w:firstLine="284"/>
+      </w:pPr>
+      <w:r>
+        <w:rPr>
+          <w:b/>
+        </w:rPr>
+        <w:t>Шаблонные методы</w:t>
+      </w:r>
+      <w:r>
+        <w:t xml:space="preserve"> – сравнение распознанного объекта с подготовленными шаблонами.</w:t>
+      </w:r>
+    </w:p>
+    <w:p>
+      <w:pPr>
+        <w:pStyle w:val="a5"/>
+        <w:ind w:left="0" w:firstLine="720"/>
+      </w:pPr>
+      <w:r>
+        <w:t>В таких методах необходимо использовать метрику – некое условное значение функции, определяющее положение объекта в пространстве. Если два объекта близко друг к другу, то метрики для таких объектов будут совпадать или быть предельно похожими.</w:t>
+      </w:r>
+    </w:p>
+    <w:p>
+      <w:pPr>
+        <w:pStyle w:val="a5"/>
+        <w:ind w:left="0" w:firstLine="720"/>
+      </w:pPr>
+      <w:r>
+        <w:t xml:space="preserve">В качестве метрики можно выбрать расстояние Хэмминга, его часто используют при кодировании информации и передачи данных, оно </w:t>
+      </w:r>
+      <w:r>
+        <w:t>показывает, как сильно объекты не похожи между собой</w:t>
+      </w:r>
+      <w:r>
+        <w:t>. Таким образом, чтобы определить какая буква изображена на кадре, нужно найти её метрику со всеми готовыми шаблонами. И тот шаблон, расстояние Хэмминга до которого окажется наименьшим, и будет ответом.</w:t>
+      </w:r>
+    </w:p>
+    <w:p>
+      <w:pPr>
+        <w:pStyle w:val="a5"/>
+        <w:numPr>
+          <w:ilvl w:val="0"/>
+          <w:numId w:val="8"/>
+        </w:numPr>
+        <w:ind w:left="0" w:firstLine="284"/>
+      </w:pPr>
+      <w:r>
+        <w:rPr>
+          <w:b/>
+        </w:rPr>
+        <w:t>Признаковые методы</w:t>
+      </w:r>
+      <w:r>
+        <w:t xml:space="preserve"> – распознавание, которое использует критерии распознаваемого объекта.</w:t>
+      </w:r>
+    </w:p>
+    <w:p>
+      <w:pPr>
+        <w:pStyle w:val="a5"/>
+        <w:ind w:left="0" w:firstLine="709"/>
+      </w:pPr>
+      <w:r>
+        <w:t xml:space="preserve">Эти методы являются наиболее распространёнными, </w:t>
+      </w:r>
+      <w:r>
+        <w:t>признак в них определяется как функция от значений, содержащихся в одном или более пикселях, и вычисляется так, что численно выражает некоторую значимую характеристику объекта.</w:t>
+      </w:r>
+    </w:p>
+    <w:p>
+      <w:pPr>
+        <w:pStyle w:val="a5"/>
+        <w:numPr>
+          <w:ilvl w:val="0"/>
+          <w:numId w:val="8"/>
+        </w:numPr>
+        <w:ind w:left="0" w:firstLine="284"/>
+      </w:pPr>
+      <w:r>
+        <w:rPr>
+          <w:b/>
+        </w:rPr>
+        <w:t>Структурные методы</w:t>
+      </w:r>
+      <w:r>
+        <w:t xml:space="preserve"> – распознавание, основанное на структуре объекта.</w:t>
+      </w:r>
+    </w:p>
+    <w:p>
+      <w:pPr>
+        <w:pStyle w:val="a5"/>
+        <w:ind w:left="0" w:firstLine="709"/>
+      </w:pPr>
+      <w:r>
+        <w:t>Такие методы переводят символ в его топологическое представление, отражающее информацию о взаимном расположении структурных элементов</w:t>
+      </w:r>
+      <w:r>
+        <w:t>. В качестве структурных единиц могут выступать: линии, пятна, дуги окружностей, углы и т. д.</w:t>
+      </w:r>
+    </w:p>
+    <w:p>
+      <w:pPr>
+        <w:pStyle w:val="a5"/>
+        <w:numPr>
+          <w:ilvl w:val="0"/>
+          <w:numId w:val="8"/>
+        </w:numPr>
+        <w:ind w:left="0" w:firstLine="284"/>
+      </w:pPr>
+      <w:proofErr w:type="spellStart"/>
+      <w:r>
+        <w:rPr>
+          <w:b/>
+        </w:rPr>
+        <w:t>Нейросетевые</w:t>
+      </w:r>
+      <w:proofErr w:type="spellEnd"/>
+      <w:r>
+        <w:rPr>
+          <w:b/>
+        </w:rPr>
+        <w:t xml:space="preserve"> методы</w:t>
+      </w:r>
+      <w:r>
+        <w:t xml:space="preserve"> – распознавание при помощи нейронных сетей, самообучающихся алгоритмов.</w:t>
+      </w:r>
+    </w:p>
+    <w:p>
+      <w:pPr>
+        <w:pStyle w:val="a5"/>
+        <w:ind w:left="0" w:firstLine="709"/>
+      </w:pPr>
+      <w:r>
+        <w:t>Нейрон, как структурная единица нейронной сети, получает множество входных сигналов. В нашем случае входные сигналы описывают значение пикселя изображения, то есть, если имеется изображение 16х16, входных сигналов у нейрона должно быть 256.</w:t>
+      </w:r>
+    </w:p>
+    <w:p>
+      <w:pPr>
+        <w:pStyle w:val="a5"/>
+        <w:ind w:left="0" w:firstLine="709"/>
+      </w:pPr>
+      <w:r>
+        <w:t>Количество выходных сигналов будет ограничено алфавитом, в нашем случае их 33, без учёта цифр.</w:t>
+      </w:r>
+    </w:p>
+    <w:p>
+      <w:pPr>
+        <w:jc w:val="center"/>
+        <w:rPr>
+          <w:rFonts w:asciiTheme="majorHAnsi" w:hAnsiTheme="majorHAnsi" w:cstheme="majorHAnsi"/>
+          <w:sz w:val="44"/>
+          <w:szCs w:val="44"/>
+        </w:rPr>
+      </w:pPr>
+      <w:r>
+        <w:rPr>
+          <w:rFonts w:asciiTheme="majorHAnsi" w:hAnsiTheme="majorHAnsi" w:cstheme="majorHAnsi"/>
+          <w:sz w:val="44"/>
+          <w:szCs w:val="44"/>
+        </w:rPr>
+        <w:t>Слайд 5</w:t>
+      </w:r>
+    </w:p>
+    <w:p>
       <w:pPr>
         <w:ind w:firstLine="708"/>
       </w:pPr>
@@ -491,7 +668,7 @@
         <w:t>е</w:t>
       </w:r>
       <w:r>
-        <w:t xml:space="preserve"> и разбор современных технологий, позволяющих работать с дополненной реальностью и распознаванием текста.</w:t>
+        <w:t xml:space="preserve"> и разбор современных технологий, позволяющих работать с распознаванием текста.</w:t>
       </w:r>
     </w:p>
     <w:p>
@@ -501,7 +678,20 @@
         <w:ind w:firstLine="708"/>
       </w:pPr>
       <w:r>
-        <w:t xml:space="preserve">Для решения задачи распознавания текста был выбран подход с использованием библиотеки </w:t>
+        <w:lastRenderedPageBreak/>
+        <w:t xml:space="preserve">Для решения </w:t>
+      </w:r>
+      <w:r>
+        <w:t xml:space="preserve">этой задачи, в </w:t>
+      </w:r>
+      <w:r>
+        <w:t>итоге</w:t>
+      </w:r>
+      <w:r>
+        <w:t>,</w:t>
+      </w:r>
+      <w:r>
+        <w:t xml:space="preserve"> был выбран подход с использованием библиотеки </w:t>
       </w:r>
       <w:r>
         <w:rPr>
@@ -683,10 +873,417 @@
     </w:p>
     <w:p>
       <w:pPr>
+        <w:widowControl w:val="0"/>
+        <w:tabs>
+          <w:tab w:val="left" w:pos="993"/>
+        </w:tabs>
+        <w:suppressAutoHyphens/>
+        <w:spacing w:after="0" w:line="312" w:lineRule="auto"/>
+        <w:jc w:val="center"/>
+        <w:rPr>
+          <w:rFonts w:asciiTheme="majorHAnsi" w:hAnsiTheme="majorHAnsi" w:cstheme="majorHAnsi"/>
+          <w:sz w:val="44"/>
+          <w:szCs w:val="44"/>
+        </w:rPr>
+      </w:pPr>
+      <w:r>
+        <w:rPr>
+          <w:rFonts w:asciiTheme="majorHAnsi" w:hAnsiTheme="majorHAnsi" w:cstheme="majorHAnsi"/>
+          <w:sz w:val="44"/>
+          <w:szCs w:val="44"/>
+        </w:rPr>
+        <w:t>Слайд 6</w:t>
+      </w:r>
+    </w:p>
+    <w:p>
+      <w:pPr>
+        <w:widowControl w:val="0"/>
+        <w:tabs>
+          <w:tab w:val="left" w:pos="993"/>
+        </w:tabs>
+        <w:suppressAutoHyphens/>
+        <w:spacing w:after="0" w:line="312" w:lineRule="auto"/>
+      </w:pPr>
+      <w:r>
+        <w:tab/>
+      </w:r>
+      <w:r>
+        <w:t xml:space="preserve">Алгоритм работы </w:t>
+      </w:r>
+      <w:r>
+        <w:rPr>
+          <w:lang w:val="en-US"/>
+        </w:rPr>
+        <w:t>Tesseract</w:t>
+      </w:r>
+      <w:r>
+        <w:t xml:space="preserve"> довольно прост, его можно представить следующей схемой</w:t>
+      </w:r>
+      <w:r>
+        <w:t>.</w:t>
+      </w:r>
+    </w:p>
+    <w:p>
+      <w:pPr>
+        <w:widowControl w:val="0"/>
+        <w:tabs>
+          <w:tab w:val="left" w:pos="993"/>
+        </w:tabs>
+        <w:suppressAutoHyphens/>
+        <w:spacing w:after="0" w:line="312" w:lineRule="auto"/>
+        <w:ind w:firstLine="709"/>
+      </w:pPr>
+      <w:r>
+        <w:tab/>
+        <w:t xml:space="preserve">Верхняя строка – это встроенная в </w:t>
+      </w:r>
+      <w:r>
+        <w:rPr>
+          <w:lang w:val="en-US"/>
+        </w:rPr>
+        <w:t>Tesseract</w:t>
+      </w:r>
+      <w:r>
+        <w:t xml:space="preserve"> </w:t>
+      </w:r>
+      <w:r>
+        <w:t>предобработка изображения</w:t>
+      </w:r>
+      <w:r>
+        <w:t>, которая предусматривает бинаризацию изображения и поиск контуров, для отсечения фона. Сам же процесс распознавания можно разделить на следующие этапы:</w:t>
+      </w:r>
+    </w:p>
+    <w:p>
+      <w:pPr>
+        <w:pStyle w:val="a5"/>
+        <w:widowControl w:val="0"/>
+        <w:numPr>
+          <w:ilvl w:val="0"/>
+          <w:numId w:val="9"/>
+        </w:numPr>
+        <w:tabs>
+          <w:tab w:val="left" w:pos="1134"/>
+        </w:tabs>
+        <w:suppressAutoHyphens/>
+        <w:spacing w:after="0" w:line="312" w:lineRule="auto"/>
+        <w:ind w:left="0" w:firstLine="709"/>
+        <w:rPr>
+          <w:b/>
+        </w:rPr>
+      </w:pPr>
+      <w:r>
+        <w:rPr>
+          <w:b/>
+        </w:rPr>
+        <w:t>Поиск строк</w:t>
+      </w:r>
+      <w:r>
+        <w:rPr>
+          <w:b/>
+        </w:rPr>
+        <w:t xml:space="preserve">. </w:t>
+      </w:r>
+      <w:r>
+        <w:t xml:space="preserve">Ключевыми частями этого этапа являются фильтрация объектов изображения и построение линий. Простой фильтр высоты удаляет выпадающие элементы </w:t>
+      </w:r>
+      <w:r>
+        <w:t>и вертикально соприкасающиеся символы. Средняя высота приближается к размеру текста во всём слове, поэтому можно безопасно отсекать все те объекты, которые меньше средней высоты (знаки препинания, диакритические знаки и шум).</w:t>
+      </w:r>
+    </w:p>
+    <w:p>
+      <w:pPr>
+        <w:pStyle w:val="a5"/>
+        <w:widowControl w:val="0"/>
+        <w:numPr>
+          <w:ilvl w:val="0"/>
+          <w:numId w:val="9"/>
+        </w:numPr>
+        <w:tabs>
+          <w:tab w:val="left" w:pos="1134"/>
+        </w:tabs>
+        <w:suppressAutoHyphens/>
+        <w:spacing w:after="0" w:line="312" w:lineRule="auto"/>
+        <w:ind w:left="0" w:firstLine="709"/>
+        <w:rPr>
+          <w:b/>
+        </w:rPr>
+      </w:pPr>
+      <w:r>
+        <w:rPr>
+          <w:b/>
+        </w:rPr>
+        <w:t xml:space="preserve">Выбор базовой линии. </w:t>
+      </w:r>
+      <w:r>
+        <w:t>После того как строки текста были найдены, устанавливаются ограничительные линии.</w:t>
+      </w:r>
+    </w:p>
+    <w:p>
+      <w:pPr>
+        <w:pStyle w:val="a5"/>
+        <w:widowControl w:val="0"/>
+        <w:numPr>
+          <w:ilvl w:val="0"/>
+          <w:numId w:val="9"/>
+        </w:numPr>
+        <w:tabs>
+          <w:tab w:val="left" w:pos="1134"/>
+        </w:tabs>
+        <w:suppressAutoHyphens/>
+        <w:spacing w:after="0" w:line="312" w:lineRule="auto"/>
+        <w:ind w:left="0" w:firstLine="709"/>
+        <w:rPr>
+          <w:b/>
+        </w:rPr>
+      </w:pPr>
+      <w:r>
+        <w:rPr>
+          <w:b/>
+        </w:rPr>
+        <w:t>Поиск</w:t>
+      </w:r>
+      <w:bookmarkStart w:id="0" w:name="_GoBack"/>
+      <w:bookmarkEnd w:id="0"/>
+      <w:r>
+        <w:rPr>
+          <w:b/>
+        </w:rPr>
+        <w:t xml:space="preserve"> слов.</w:t>
+      </w:r>
+      <w:r>
+        <w:t xml:space="preserve"> Данный этап нам не понадобится, так как текст, который мы хотим распознать – это одно слово – название города. С помощью определённых параметров для </w:t>
+      </w:r>
+      <w:r>
+        <w:rPr>
+          <w:lang w:val="en-US"/>
+        </w:rPr>
+        <w:t>Tesseract</w:t>
+      </w:r>
+      <w:r>
+        <w:t>`</w:t>
+      </w:r>
+      <w:r>
+        <w:t>а можно пропустить этот этап.</w:t>
+      </w:r>
+    </w:p>
+    <w:p>
+      <w:pPr>
+        <w:pStyle w:val="a5"/>
+        <w:widowControl w:val="0"/>
+        <w:numPr>
+          <w:ilvl w:val="0"/>
+          <w:numId w:val="9"/>
+        </w:numPr>
+        <w:tabs>
+          <w:tab w:val="left" w:pos="1134"/>
+        </w:tabs>
+        <w:suppressAutoHyphens/>
+        <w:spacing w:after="0" w:line="312" w:lineRule="auto"/>
+        <w:ind w:left="0" w:firstLine="709"/>
+        <w:rPr>
+          <w:b/>
+        </w:rPr>
+      </w:pPr>
+      <w:r>
+        <w:rPr>
+          <w:b/>
+        </w:rPr>
+        <w:t>Определение фиксированного шага и разделение слова на буквы.</w:t>
+      </w:r>
+      <w:r>
+        <w:rPr>
+          <w:b/>
+        </w:rPr>
+        <w:t xml:space="preserve"> </w:t>
+      </w:r>
+      <w:r>
+        <w:rPr>
+          <w:rFonts w:eastAsia="SimSun"/>
+          <w:lang w:val="en-US" w:eastAsia="ru-RU"/>
+        </w:rPr>
+        <w:t>Tesseract</w:t>
+      </w:r>
+      <w:r>
+        <w:rPr>
+          <w:rFonts w:eastAsia="SimSun"/>
+          <w:lang w:eastAsia="ru-RU"/>
+        </w:rPr>
+        <w:t xml:space="preserve"> проверяет текстовые строки, чтобы определить, как в них распределены буквы. Если буквы расположены с фиксированным шагом, то </w:t>
+      </w:r>
+      <w:r>
+        <w:rPr>
+          <w:rFonts w:eastAsia="SimSun"/>
+          <w:lang w:val="en-US" w:eastAsia="ru-RU"/>
+        </w:rPr>
+        <w:t>Tesseract</w:t>
+      </w:r>
+      <w:r>
+        <w:rPr>
+          <w:rFonts w:eastAsia="SimSun"/>
+          <w:lang w:eastAsia="ru-RU"/>
+        </w:rPr>
+        <w:t xml:space="preserve"> разбивает это слово на символы</w:t>
+      </w:r>
+      <w:r>
+        <w:rPr>
+          <w:rFonts w:eastAsia="SimSun"/>
+          <w:lang w:eastAsia="ru-RU"/>
+        </w:rPr>
+        <w:t>.</w:t>
+      </w:r>
+    </w:p>
+    <w:p>
+      <w:pPr>
+        <w:pStyle w:val="a5"/>
+        <w:widowControl w:val="0"/>
+        <w:numPr>
+          <w:ilvl w:val="0"/>
+          <w:numId w:val="9"/>
+        </w:numPr>
+        <w:tabs>
+          <w:tab w:val="left" w:pos="1134"/>
+        </w:tabs>
+        <w:suppressAutoHyphens/>
+        <w:spacing w:after="0" w:line="312" w:lineRule="auto"/>
+        <w:ind w:left="0" w:firstLine="709"/>
+        <w:rPr>
+          <w:b/>
+        </w:rPr>
+      </w:pPr>
+      <w:r>
+        <w:rPr>
+          <w:b/>
+        </w:rPr>
+        <w:lastRenderedPageBreak/>
+        <w:t>Распознавание слов.</w:t>
+      </w:r>
+      <w:r>
+        <w:t xml:space="preserve"> </w:t>
+      </w:r>
+      <w:r>
+        <w:t>В первую очередь классифицируется исходная сегментация, полученная в результате линейного поиска. Остальная часть распознавания на этом этапе применяется только к тексту без фиксированного шага.</w:t>
+      </w:r>
+      <w:r>
+        <w:t xml:space="preserve"> То есть, сначала, буквы «С», «и», «</w:t>
+      </w:r>
+      <w:r>
+        <w:t>л</w:t>
+      </w:r>
+      <w:r>
+        <w:t>», «</w:t>
+      </w:r>
+      <w:r>
+        <w:t>ь</w:t>
+      </w:r>
+      <w:r>
+        <w:t>» будут успешно распознаны, а после определ</w:t>
+      </w:r>
+      <w:r>
+        <w:t>и</w:t>
+      </w:r>
+      <w:r>
+        <w:t>тся слов</w:t>
+      </w:r>
+      <w:r>
+        <w:t>о</w:t>
+      </w:r>
+      <w:r>
+        <w:t xml:space="preserve"> с новым разбиени</w:t>
+      </w:r>
+      <w:r>
+        <w:t>е</w:t>
+      </w:r>
+      <w:r>
+        <w:t>м.</w:t>
+      </w:r>
+    </w:p>
+    <w:p>
+      <w:pPr>
+        <w:pStyle w:val="a5"/>
+        <w:numPr>
+          <w:ilvl w:val="0"/>
+          <w:numId w:val="9"/>
+        </w:numPr>
+        <w:ind w:left="0" w:firstLine="709"/>
+        <w:rPr>
+          <w:b/>
+        </w:rPr>
+      </w:pPr>
+      <w:r>
+        <w:rPr>
+          <w:b/>
+        </w:rPr>
+        <w:t>Разделение «слипшихся» символов</w:t>
+      </w:r>
+      <w:r>
+        <w:rPr>
+          <w:b/>
+        </w:rPr>
+        <w:t xml:space="preserve"> и распознавание дефектных символов.</w:t>
+      </w:r>
+    </w:p>
+    <w:p>
+      <w:pPr>
+        <w:pStyle w:val="a5"/>
+        <w:widowControl w:val="0"/>
+        <w:numPr>
+          <w:ilvl w:val="0"/>
+          <w:numId w:val="9"/>
+        </w:numPr>
+        <w:tabs>
+          <w:tab w:val="left" w:pos="1134"/>
+        </w:tabs>
+        <w:suppressAutoHyphens/>
+        <w:spacing w:after="0" w:line="312" w:lineRule="auto"/>
+        <w:ind w:left="0" w:firstLine="709"/>
+        <w:rPr>
+          <w:b/>
+        </w:rPr>
+      </w:pPr>
+      <w:r>
+        <w:rPr>
+          <w:b/>
+        </w:rPr>
+        <w:t xml:space="preserve">Классификация. </w:t>
+      </w:r>
+      <w:r>
+        <w:rPr>
+          <w:rFonts w:eastAsia="SimSun"/>
+          <w:lang w:eastAsia="ru-RU"/>
+        </w:rPr>
+        <w:t>П</w:t>
+      </w:r>
+      <w:r>
+        <w:rPr>
+          <w:rFonts w:eastAsia="SimSun"/>
+          <w:lang w:eastAsia="ru-RU"/>
+        </w:rPr>
+        <w:t>ротекает как двухэтапный процесс. На первом этапе классификатор создает короткий список классов, к которым может принадлежать неизвестный символ.</w:t>
+      </w:r>
+      <w:r>
+        <w:rPr>
+          <w:rFonts w:eastAsia="SimSun"/>
+          <w:lang w:eastAsia="ru-RU"/>
+        </w:rPr>
+        <w:t xml:space="preserve"> На втором этапе д</w:t>
+      </w:r>
+      <w:r>
+        <w:rPr>
+          <w:rFonts w:eastAsia="SimSun"/>
+          <w:lang w:eastAsia="ru-RU"/>
+        </w:rPr>
+        <w:t>ля каждого признака неизвестного символа ищется битовый вектор прототипов данного класса, которому он может соответствовать, а затем вычисляется фактическое сходство между ними.</w:t>
+      </w:r>
+    </w:p>
+    <w:p>
+      <w:pPr>
         <w:pStyle w:val="a3"/>
       </w:pPr>
       <w:r>
-        <w:t>Слайд 5</w:t>
+        <w:t xml:space="preserve">Слайд </w:t>
+      </w:r>
+      <w:r>
+        <w:t>7</w:t>
       </w:r>
     </w:p>
     <w:p>
@@ -903,35 +1500,16 @@
         <w:pStyle w:val="a3"/>
       </w:pPr>
       <w:r>
-        <w:t>Слайд 6</w:t>
+        <w:t xml:space="preserve">Слайд </w:t>
+      </w:r>
+      <w:r>
+        <w:t>8</w:t>
       </w:r>
     </w:p>
     <w:p>
       <w:pPr>
         <w:ind w:firstLine="708"/>
       </w:pPr>
-      <w:r>
-        <w:t>Текст работы готов на 100%</w:t>
-      </w:r>
-      <w:r>
-        <w:t xml:space="preserve">. </w:t>
-      </w:r>
-      <w:r>
-        <w:t>Приложение готово на 80%</w:t>
-      </w:r>
-      <w:r>
-        <w:t xml:space="preserve">. </w:t>
-      </w:r>
-    </w:p>
-    <w:p>
-      <w:pPr>
-        <w:ind w:firstLine="708"/>
-      </w:pPr>
-      <w:r>
-        <w:t>Осталось усовершенствовать модуль визуализации 3D моделей и собрать все модули в единое целое.</w:t>
-      </w:r>
-      <w:bookmarkStart w:id="0" w:name="_GoBack"/>
-      <w:bookmarkEnd w:id="0"/>
     </w:p>
     <w:sectPr>
       <w:pgSz w:w="11906" w:h="16838"/>
@@ -1086,6 +1664,95 @@
     </w:lvl>
   </w:abstractNum>
   <w:abstractNum w:abstractNumId="1" w15:restartNumberingAfterBreak="0">
+    <w:nsid w:val="090C4608"/>
+    <w:multiLevelType w:val="hybridMultilevel"/>
+    <w:tmpl w:val="5358B550"/>
+    <w:lvl w:ilvl="0" w:tplc="60122150">
+      <w:start w:val="1"/>
+      <w:numFmt w:val="decimal"/>
+      <w:lvlText w:val="%1)"/>
+      <w:lvlJc w:val="left"/>
+      <w:pPr>
+        <w:ind w:left="1069" w:hanging="360"/>
+      </w:pPr>
+      <w:rPr>
+        <w:rFonts w:hint="default"/>
+      </w:rPr>
+    </w:lvl>
+    <w:lvl w:ilvl="1" w:tplc="04190019" w:tentative="1">
+      <w:start w:val="1"/>
+      <w:numFmt w:val="lowerLetter"/>
+      <w:lvlText w:val="%2."/>
+      <w:lvlJc w:val="left"/>
+      <w:pPr>
+        <w:ind w:left="1789" w:hanging="360"/>
+      </w:pPr>
+    </w:lvl>
+    <w:lvl w:ilvl="2" w:tplc="0419001B" w:tentative="1">
+      <w:start w:val="1"/>
+      <w:numFmt w:val="lowerRoman"/>
+      <w:lvlText w:val="%3."/>
+      <w:lvlJc w:val="right"/>
+      <w:pPr>
+        <w:ind w:left="2509" w:hanging="180"/>
+      </w:pPr>
+    </w:lvl>
+    <w:lvl w:ilvl="3" w:tplc="0419000F" w:tentative="1">
+      <w:start w:val="1"/>
+      <w:numFmt w:val="decimal"/>
+      <w:lvlText w:val="%4."/>
+      <w:lvlJc w:val="left"/>
+      <w:pPr>
+        <w:ind w:left="3229" w:hanging="360"/>
+      </w:pPr>
+    </w:lvl>
+    <w:lvl w:ilvl="4" w:tplc="04190019" w:tentative="1">
+      <w:start w:val="1"/>
+      <w:numFmt w:val="lowerLetter"/>
+      <w:lvlText w:val="%5."/>
+      <w:lvlJc w:val="left"/>
+      <w:pPr>
+        <w:ind w:left="3949" w:hanging="360"/>
+      </w:pPr>
+    </w:lvl>
+    <w:lvl w:ilvl="5" w:tplc="0419001B" w:tentative="1">
+      <w:start w:val="1"/>
+      <w:numFmt w:val="lowerRoman"/>
+      <w:lvlText w:val="%6."/>
+      <w:lvlJc w:val="right"/>
+      <w:pPr>
+        <w:ind w:left="4669" w:hanging="180"/>
+      </w:pPr>
+    </w:lvl>
+    <w:lvl w:ilvl="6" w:tplc="0419000F" w:tentative="1">
+      <w:start w:val="1"/>
+      <w:numFmt w:val="decimal"/>
+      <w:lvlText w:val="%7."/>
+      <w:lvlJc w:val="left"/>
+      <w:pPr>
+        <w:ind w:left="5389" w:hanging="360"/>
+      </w:pPr>
+    </w:lvl>
+    <w:lvl w:ilvl="7" w:tplc="04190019" w:tentative="1">
+      <w:start w:val="1"/>
+      <w:numFmt w:val="lowerLetter"/>
+      <w:lvlText w:val="%8."/>
+      <w:lvlJc w:val="left"/>
+      <w:pPr>
+        <w:ind w:left="6109" w:hanging="360"/>
+      </w:pPr>
+    </w:lvl>
+    <w:lvl w:ilvl="8" w:tplc="0419001B" w:tentative="1">
+      <w:start w:val="1"/>
+      <w:numFmt w:val="lowerRoman"/>
+      <w:lvlText w:val="%9."/>
+      <w:lvlJc w:val="right"/>
+      <w:pPr>
+        <w:ind w:left="6829" w:hanging="180"/>
+      </w:pPr>
+    </w:lvl>
+  </w:abstractNum>
+  <w:abstractNum w:abstractNumId="2" w15:restartNumberingAfterBreak="0">
     <w:nsid w:val="16A03F3A"/>
     <w:multiLevelType w:val="hybridMultilevel"/>
     <w:tmpl w:val="87CAF044"/>
@@ -1198,7 +1865,7 @@
       </w:rPr>
     </w:lvl>
   </w:abstractNum>
-  <w:abstractNum w:abstractNumId="2" w15:restartNumberingAfterBreak="0">
+  <w:abstractNum w:abstractNumId="3" w15:restartNumberingAfterBreak="0">
     <w:nsid w:val="1BA820C2"/>
     <w:multiLevelType w:val="hybridMultilevel"/>
     <w:tmpl w:val="716A8246"/>
@@ -1287,7 +1954,7 @@
       </w:pPr>
     </w:lvl>
   </w:abstractNum>
-  <w:abstractNum w:abstractNumId="3" w15:restartNumberingAfterBreak="0">
+  <w:abstractNum w:abstractNumId="4" w15:restartNumberingAfterBreak="0">
     <w:nsid w:val="3789426C"/>
     <w:multiLevelType w:val="hybridMultilevel"/>
     <w:tmpl w:val="C728E966"/>
@@ -1427,7 +2094,7 @@
       </w:rPr>
     </w:lvl>
   </w:abstractNum>
-  <w:abstractNum w:abstractNumId="4" w15:restartNumberingAfterBreak="0">
+  <w:abstractNum w:abstractNumId="5" w15:restartNumberingAfterBreak="0">
     <w:nsid w:val="3AF4550A"/>
     <w:multiLevelType w:val="hybridMultilevel"/>
     <w:tmpl w:val="56F8DC94"/>
@@ -1540,7 +2207,96 @@
       </w:rPr>
     </w:lvl>
   </w:abstractNum>
-  <w:abstractNum w:abstractNumId="5" w15:restartNumberingAfterBreak="0">
+  <w:abstractNum w:abstractNumId="6" w15:restartNumberingAfterBreak="0">
+    <w:nsid w:val="44BD552B"/>
+    <w:multiLevelType w:val="hybridMultilevel"/>
+    <w:tmpl w:val="4B0A1AF2"/>
+    <w:lvl w:ilvl="0" w:tplc="04190011">
+      <w:start w:val="1"/>
+      <w:numFmt w:val="decimal"/>
+      <w:lvlText w:val="%1)"/>
+      <w:lvlJc w:val="left"/>
+      <w:pPr>
+        <w:ind w:left="720" w:hanging="360"/>
+      </w:pPr>
+      <w:rPr>
+        <w:rFonts w:hint="default"/>
+      </w:rPr>
+    </w:lvl>
+    <w:lvl w:ilvl="1" w:tplc="04190019" w:tentative="1">
+      <w:start w:val="1"/>
+      <w:numFmt w:val="lowerLetter"/>
+      <w:lvlText w:val="%2."/>
+      <w:lvlJc w:val="left"/>
+      <w:pPr>
+        <w:ind w:left="1440" w:hanging="360"/>
+      </w:pPr>
+    </w:lvl>
+    <w:lvl w:ilvl="2" w:tplc="0419001B" w:tentative="1">
+      <w:start w:val="1"/>
+      <w:numFmt w:val="lowerRoman"/>
+      <w:lvlText w:val="%3."/>
+      <w:lvlJc w:val="right"/>
+      <w:pPr>
+        <w:ind w:left="2160" w:hanging="180"/>
+      </w:pPr>
+    </w:lvl>
+    <w:lvl w:ilvl="3" w:tplc="0419000F" w:tentative="1">
+      <w:start w:val="1"/>
+      <w:numFmt w:val="decimal"/>
+      <w:lvlText w:val="%4."/>
+      <w:lvlJc w:val="left"/>
+      <w:pPr>
+        <w:ind w:left="2880" w:hanging="360"/>
+      </w:pPr>
+    </w:lvl>
+    <w:lvl w:ilvl="4" w:tplc="04190019" w:tentative="1">
+      <w:start w:val="1"/>
+      <w:numFmt w:val="lowerLetter"/>
+      <w:lvlText w:val="%5."/>
+      <w:lvlJc w:val="left"/>
+      <w:pPr>
+        <w:ind w:left="3600" w:hanging="360"/>
+      </w:pPr>
+    </w:lvl>
+    <w:lvl w:ilvl="5" w:tplc="0419001B" w:tentative="1">
+      <w:start w:val="1"/>
+      <w:numFmt w:val="lowerRoman"/>
+      <w:lvlText w:val="%6."/>
+      <w:lvlJc w:val="right"/>
+      <w:pPr>
+        <w:ind w:left="4320" w:hanging="180"/>
+      </w:pPr>
+    </w:lvl>
+    <w:lvl w:ilvl="6" w:tplc="0419000F" w:tentative="1">
+      <w:start w:val="1"/>
+      <w:numFmt w:val="decimal"/>
+      <w:lvlText w:val="%7."/>
+      <w:lvlJc w:val="left"/>
+      <w:pPr>
+        <w:ind w:left="5040" w:hanging="360"/>
+      </w:pPr>
+    </w:lvl>
+    <w:lvl w:ilvl="7" w:tplc="04190019" w:tentative="1">
+      <w:start w:val="1"/>
+      <w:numFmt w:val="lowerLetter"/>
+      <w:lvlText w:val="%8."/>
+      <w:lvlJc w:val="left"/>
+      <w:pPr>
+        <w:ind w:left="5760" w:hanging="360"/>
+      </w:pPr>
+    </w:lvl>
+    <w:lvl w:ilvl="8" w:tplc="0419001B" w:tentative="1">
+      <w:start w:val="1"/>
+      <w:numFmt w:val="lowerRoman"/>
+      <w:lvlText w:val="%9."/>
+      <w:lvlJc w:val="right"/>
+      <w:pPr>
+        <w:ind w:left="6480" w:hanging="180"/>
+      </w:pPr>
+    </w:lvl>
+  </w:abstractNum>
+  <w:abstractNum w:abstractNumId="7" w15:restartNumberingAfterBreak="0">
     <w:nsid w:val="513D5528"/>
     <w:multiLevelType w:val="hybridMultilevel"/>
     <w:tmpl w:val="5E9C11C4"/>
@@ -1626,7 +2382,7 @@
       </w:pPr>
     </w:lvl>
   </w:abstractNum>
-  <w:abstractNum w:abstractNumId="6" w15:restartNumberingAfterBreak="0">
+  <w:abstractNum w:abstractNumId="8" w15:restartNumberingAfterBreak="0">
     <w:nsid w:val="61FC4BDE"/>
     <w:multiLevelType w:val="multilevel"/>
     <w:tmpl w:val="A55EA8A2"/>
@@ -1738,25 +2494,31 @@
     </w:lvl>
   </w:abstractNum>
   <w:num w:numId="1">
+    <w:abstractNumId w:val="7"/>
+  </w:num>
+  <w:num w:numId="2">
     <w:abstractNumId w:val="5"/>
   </w:num>
-  <w:num w:numId="2">
+  <w:num w:numId="3">
     <w:abstractNumId w:val="4"/>
   </w:num>
-  <w:num w:numId="3">
-    <w:abstractNumId w:val="3"/>
-  </w:num>
   <w:num w:numId="4">
-    <w:abstractNumId w:val="1"/>
+    <w:abstractNumId w:val="2"/>
   </w:num>
   <w:num w:numId="5">
     <w:abstractNumId w:val="0"/>
   </w:num>
   <w:num w:numId="6">
+    <w:abstractNumId w:val="8"/>
+  </w:num>
+  <w:num w:numId="7">
+    <w:abstractNumId w:val="3"/>
+  </w:num>
+  <w:num w:numId="8">
     <w:abstractNumId w:val="6"/>
   </w:num>
-  <w:num w:numId="7">
-    <w:abstractNumId w:val="2"/>
+  <w:num w:numId="9">
+    <w:abstractNumId w:val="1"/>
   </w:num>
 </w:numbering>
 </file>

</xml_diff>